<commit_message>
dynamic code for hpm template + fix reporting year in partner page
</commit_message>
<xml_diff>
--- a/internos/activityinfo/AIReports/HPM Table Template 2020.docx
+++ b/internos/activityinfo/AIReports/HPM Table Template 2020.docx
@@ -3300,7 +3300,7 @@
           <w:tcPr>
             <w:tcW w:w="418" w:type="pct"/>
             <w:tcBorders>
-              <w:top w:val="nil"/>
+              <w:top w:val="single" w:sz="4" w:space="0" w:color="auto"/>
               <w:left w:val="single" w:sz="4" w:space="0" w:color="auto"/>
               <w:bottom w:val="single" w:sz="4" w:space="0" w:color="auto"/>
               <w:right w:val="single" w:sz="4" w:space="0" w:color="auto"/>
@@ -3617,15 +3617,6 @@
                 <w:sz w:val="18"/>
                 <w:szCs w:val="18"/>
               </w:rPr>
-              <w:t xml:space="preserve"> </w:t>
-            </w:r>
-            <w:r>
-              <w:rPr>
-                <w:rFonts w:asciiTheme="majorHAnsi" w:eastAsia="Times New Roman" w:hAnsiTheme="majorHAnsi" w:cstheme="majorHAnsi"/>
-                <w:color w:val="000000"/>
-                <w:sz w:val="18"/>
-                <w:szCs w:val="18"/>
-              </w:rPr>
               <w:t>0</w:t>
             </w:r>
             <w:r>
@@ -5206,15 +5197,6 @@
                 <w:sz w:val="18"/>
                 <w:szCs w:val="18"/>
               </w:rPr>
-              <w:t xml:space="preserve"> </w:t>
-            </w:r>
-            <w:r>
-              <w:rPr>
-                <w:rFonts w:asciiTheme="majorHAnsi" w:eastAsia="Times New Roman" w:hAnsiTheme="majorHAnsi" w:cstheme="majorHAnsi"/>
-                <w:color w:val="000000"/>
-                <w:sz w:val="18"/>
-                <w:szCs w:val="18"/>
-              </w:rPr>
               <w:t>0</w:t>
             </w:r>
             <w:r>
@@ -5297,7 +5279,27 @@
                 <w:sz w:val="18"/>
                 <w:szCs w:val="18"/>
               </w:rPr>
-              <w:t># of adolescents and youth (14+) supported by competency and market-based skills training programme (RACEii) (LC2/LC3)</w:t>
+              <w:t># of adolescents and youth (14+) supported by competency and market-based skills training programme (</w:t>
+            </w:r>
+            <w:proofErr w:type="spellStart"/>
+            <w:r>
+              <w:rPr>
+                <w:rFonts w:asciiTheme="majorHAnsi" w:eastAsia="Times New Roman" w:hAnsiTheme="majorHAnsi" w:cstheme="majorHAnsi"/>
+                <w:color w:val="000000"/>
+                <w:sz w:val="18"/>
+                <w:szCs w:val="18"/>
+              </w:rPr>
+              <w:t>RACEii</w:t>
+            </w:r>
+            <w:proofErr w:type="spellEnd"/>
+            <w:r>
+              <w:rPr>
+                <w:rFonts w:asciiTheme="majorHAnsi" w:eastAsia="Times New Roman" w:hAnsiTheme="majorHAnsi" w:cstheme="majorHAnsi"/>
+                <w:color w:val="000000"/>
+                <w:sz w:val="18"/>
+                <w:szCs w:val="18"/>
+              </w:rPr>
+              <w:t>) (LC2/LC3)</w:t>
             </w:r>
           </w:p>
         </w:tc>
@@ -5968,15 +5970,6 @@
                 <w:sz w:val="18"/>
                 <w:szCs w:val="18"/>
               </w:rPr>
-              <w:t xml:space="preserve"> </w:t>
-            </w:r>
-            <w:r>
-              <w:rPr>
-                <w:rFonts w:asciiTheme="majorHAnsi" w:eastAsia="Times New Roman" w:hAnsiTheme="majorHAnsi" w:cstheme="majorHAnsi"/>
-                <w:color w:val="000000"/>
-                <w:sz w:val="18"/>
-                <w:szCs w:val="18"/>
-              </w:rPr>
               <w:t>0</w:t>
             </w:r>
             <w:r>
@@ -6922,6 +6915,7 @@
                 <w:szCs w:val="18"/>
               </w:rPr>
             </w:pPr>
+            <w:bookmarkStart w:id="0" w:name="_GoBack" w:colFirst="5" w:colLast="5"/>
             <w:r>
               <w:rPr>
                 <w:rFonts w:asciiTheme="majorHAnsi" w:eastAsia="Times New Roman" w:hAnsiTheme="majorHAnsi" w:cstheme="majorHAnsi"/>
@@ -7607,15 +7601,6 @@
                 <w:sz w:val="18"/>
                 <w:szCs w:val="18"/>
               </w:rPr>
-              <w:t xml:space="preserve">  </w:t>
-            </w:r>
-            <w:r>
-              <w:rPr>
-                <w:rFonts w:asciiTheme="majorHAnsi" w:eastAsia="Times New Roman" w:hAnsiTheme="majorHAnsi" w:cstheme="majorHAnsi"/>
-                <w:color w:val="000000"/>
-                <w:sz w:val="18"/>
-                <w:szCs w:val="18"/>
-              </w:rPr>
               <w:t>0</w:t>
             </w:r>
             <w:r>
@@ -7872,15 +7857,6 @@
                 <w:sz w:val="18"/>
                 <w:szCs w:val="18"/>
               </w:rPr>
-              <w:t xml:space="preserve">  </w:t>
-            </w:r>
-            <w:r>
-              <w:rPr>
-                <w:rFonts w:asciiTheme="majorHAnsi" w:eastAsia="Times New Roman" w:hAnsiTheme="majorHAnsi" w:cstheme="majorHAnsi"/>
-                <w:color w:val="000000"/>
-                <w:sz w:val="18"/>
-                <w:szCs w:val="18"/>
-              </w:rPr>
               <w:t>0</w:t>
             </w:r>
             <w:r>
@@ -8430,6 +8406,7 @@
           </w:p>
         </w:tc>
       </w:tr>
+      <w:bookmarkEnd w:id="0"/>
       <w:tr>
         <w:trPr>
           <w:trHeight w:val="179"/>
@@ -9235,8 +9212,6 @@
               </w:rPr>
               <w:t>0</w:t>
             </w:r>
-            <w:bookmarkStart w:id="0" w:name="_GoBack"/>
-            <w:bookmarkEnd w:id="0"/>
           </w:p>
         </w:tc>
       </w:tr>
@@ -16576,7 +16551,7 @@
 </file>
 
 <file path=customXml/itemProps1.xml><?xml version="1.0" encoding="utf-8"?>
-<ds:datastoreItem xmlns:ds="http://schemas.openxmlformats.org/officeDocument/2006/customXml" ds:itemID="{6D0B46D3-D6FA-4E73-A24E-720111C5F730}">
+<ds:datastoreItem xmlns:ds="http://schemas.openxmlformats.org/officeDocument/2006/customXml" ds:itemID="{3E53B7E0-4256-46F1-B387-3413878A3194}">
   <ds:schemaRefs>
     <ds:schemaRef ds:uri="http://schemas.openxmlformats.org/officeDocument/2006/bibliography"/>
   </ds:schemaRefs>

</xml_diff>

<commit_message>
Add row for education 4th indicator and update template
</commit_message>
<xml_diff>
--- a/internos/activityinfo/AIReports/HPM Table Template 2020.docx
+++ b/internos/activityinfo/AIReports/HPM Table Template 2020.docx
@@ -2068,6 +2068,263 @@
       </w:tr>
       <w:tr>
         <w:trPr>
+          <w:trHeight w:val="354"/>
+        </w:trPr>
+        <w:tc>
+          <w:tcPr>
+            <w:tcW w:w="1498" w:type="pct"/>
+            <w:gridSpan w:val="2"/>
+            <w:vMerge/>
+            <w:tcBorders>
+              <w:left w:val="single" w:sz="4" w:space="0" w:color="auto"/>
+              <w:right w:val="single" w:sz="4" w:space="0" w:color="auto"/>
+            </w:tcBorders>
+            <w:shd w:val="clear" w:color="000000" w:fill="F2F2F2"/>
+            <w:vAlign w:val="center"/>
+          </w:tcPr>
+          <w:p>
+            <w:pPr>
+              <w:rPr>
+                <w:rFonts w:asciiTheme="majorHAnsi" w:eastAsia="Times New Roman" w:hAnsiTheme="majorHAnsi" w:cstheme="majorHAnsi"/>
+                <w:color w:val="000000"/>
+                <w:sz w:val="18"/>
+                <w:szCs w:val="18"/>
+              </w:rPr>
+            </w:pPr>
+          </w:p>
+        </w:tc>
+        <w:tc>
+          <w:tcPr>
+            <w:tcW w:w="662" w:type="pct"/>
+            <w:tcBorders>
+              <w:top w:val="single" w:sz="4" w:space="0" w:color="auto"/>
+              <w:left w:val="single" w:sz="4" w:space="0" w:color="auto"/>
+              <w:right w:val="single" w:sz="4" w:space="0" w:color="auto"/>
+            </w:tcBorders>
+            <w:shd w:val="clear" w:color="000000" w:fill="F2F2F2"/>
+            <w:vAlign w:val="center"/>
+          </w:tcPr>
+          <w:p>
+            <w:pPr>
+              <w:rPr>
+                <w:rFonts w:asciiTheme="majorHAnsi" w:eastAsia="Times New Roman" w:hAnsiTheme="majorHAnsi" w:cstheme="majorHAnsi"/>
+                <w:color w:val="000000"/>
+                <w:sz w:val="18"/>
+                <w:szCs w:val="18"/>
+              </w:rPr>
+            </w:pPr>
+            <w:r>
+              <w:rPr>
+                <w:rFonts w:asciiTheme="majorHAnsi" w:eastAsia="Times New Roman" w:hAnsiTheme="majorHAnsi" w:cstheme="majorHAnsi"/>
+                <w:color w:val="000000"/>
+                <w:sz w:val="18"/>
+                <w:szCs w:val="18"/>
+              </w:rPr>
+              <w:t>ABLN</w:t>
+            </w:r>
+          </w:p>
+        </w:tc>
+        <w:tc>
+          <w:tcPr>
+            <w:tcW w:w="465" w:type="pct"/>
+            <w:tcBorders>
+              <w:top w:val="single" w:sz="4" w:space="0" w:color="auto"/>
+              <w:left w:val="single" w:sz="4" w:space="0" w:color="auto"/>
+              <w:bottom w:val="single" w:sz="4" w:space="0" w:color="auto"/>
+              <w:right w:val="single" w:sz="4" w:space="0" w:color="auto"/>
+            </w:tcBorders>
+            <w:shd w:val="clear" w:color="auto" w:fill="auto"/>
+            <w:vAlign w:val="center"/>
+          </w:tcPr>
+          <w:p>
+            <w:pPr>
+              <w:jc w:val="center"/>
+              <w:rPr>
+                <w:rFonts w:asciiTheme="majorHAnsi" w:eastAsia="Times New Roman" w:hAnsiTheme="majorHAnsi" w:cstheme="majorHAnsi"/>
+                <w:color w:val="000000"/>
+                <w:sz w:val="18"/>
+                <w:szCs w:val="18"/>
+              </w:rPr>
+            </w:pPr>
+            <w:r>
+              <w:rPr>
+                <w:rFonts w:asciiTheme="majorHAnsi" w:eastAsia="Times New Roman" w:hAnsiTheme="majorHAnsi" w:cstheme="majorHAnsi"/>
+                <w:color w:val="000000"/>
+                <w:sz w:val="18"/>
+                <w:szCs w:val="18"/>
+              </w:rPr>
+              <w:t>0</w:t>
+            </w:r>
+          </w:p>
+        </w:tc>
+        <w:tc>
+          <w:tcPr>
+            <w:tcW w:w="661" w:type="pct"/>
+            <w:vMerge/>
+            <w:tcBorders>
+              <w:left w:val="nil"/>
+              <w:right w:val="single" w:sz="4" w:space="0" w:color="auto"/>
+            </w:tcBorders>
+            <w:shd w:val="clear" w:color="000000" w:fill="FFFFFF"/>
+          </w:tcPr>
+          <w:p>
+            <w:pPr>
+              <w:jc w:val="center"/>
+              <w:rPr>
+                <w:rFonts w:asciiTheme="majorHAnsi" w:eastAsia="Times New Roman" w:hAnsiTheme="majorHAnsi" w:cstheme="majorHAnsi"/>
+                <w:color w:val="000000"/>
+                <w:sz w:val="18"/>
+                <w:szCs w:val="18"/>
+              </w:rPr>
+            </w:pPr>
+          </w:p>
+        </w:tc>
+        <w:tc>
+          <w:tcPr>
+            <w:tcW w:w="417" w:type="pct"/>
+            <w:tcBorders>
+              <w:top w:val="single" w:sz="4" w:space="0" w:color="auto"/>
+              <w:left w:val="nil"/>
+              <w:bottom w:val="single" w:sz="4" w:space="0" w:color="auto"/>
+              <w:right w:val="single" w:sz="4" w:space="0" w:color="auto"/>
+            </w:tcBorders>
+            <w:shd w:val="clear" w:color="000000" w:fill="FFFFFF"/>
+            <w:vAlign w:val="center"/>
+          </w:tcPr>
+          <w:p>
+            <w:pPr>
+              <w:jc w:val="center"/>
+              <w:rPr>
+                <w:rFonts w:asciiTheme="majorHAnsi" w:eastAsia="Times New Roman" w:hAnsiTheme="majorHAnsi" w:cstheme="majorHAnsi"/>
+                <w:color w:val="000000"/>
+                <w:sz w:val="18"/>
+                <w:szCs w:val="18"/>
+              </w:rPr>
+            </w:pPr>
+            <w:r>
+              <w:rPr>
+                <w:rFonts w:asciiTheme="majorHAnsi" w:eastAsia="Times New Roman" w:hAnsiTheme="majorHAnsi" w:cstheme="majorHAnsi"/>
+                <w:color w:val="000000"/>
+                <w:sz w:val="18"/>
+                <w:szCs w:val="18"/>
+              </w:rPr>
+              <w:t>0</w:t>
+            </w:r>
+          </w:p>
+        </w:tc>
+        <w:tc>
+          <w:tcPr>
+            <w:tcW w:w="418" w:type="pct"/>
+            <w:tcBorders>
+              <w:top w:val="single" w:sz="4" w:space="0" w:color="auto"/>
+              <w:left w:val="single" w:sz="4" w:space="0" w:color="auto"/>
+              <w:bottom w:val="single" w:sz="4" w:space="0" w:color="auto"/>
+              <w:right w:val="single" w:sz="4" w:space="0" w:color="auto"/>
+            </w:tcBorders>
+            <w:shd w:val="clear" w:color="000000" w:fill="FFFFFF"/>
+            <w:vAlign w:val="center"/>
+          </w:tcPr>
+          <w:p>
+            <w:pPr>
+              <w:jc w:val="center"/>
+              <w:rPr>
+                <w:rFonts w:asciiTheme="majorHAnsi" w:eastAsia="Times New Roman" w:hAnsiTheme="majorHAnsi" w:cstheme="majorHAnsi"/>
+                <w:color w:val="000000"/>
+                <w:sz w:val="18"/>
+                <w:szCs w:val="18"/>
+              </w:rPr>
+            </w:pPr>
+            <w:r>
+              <w:rPr>
+                <w:rFonts w:asciiTheme="majorHAnsi" w:eastAsia="Times New Roman" w:hAnsiTheme="majorHAnsi" w:cstheme="majorHAnsi"/>
+                <w:color w:val="000000"/>
+                <w:sz w:val="18"/>
+                <w:szCs w:val="18"/>
+              </w:rPr>
+              <w:t>0</w:t>
+            </w:r>
+          </w:p>
+        </w:tc>
+        <w:tc>
+          <w:tcPr>
+            <w:tcW w:w="468" w:type="pct"/>
+            <w:tcBorders>
+              <w:top w:val="single" w:sz="4" w:space="0" w:color="auto"/>
+              <w:left w:val="nil"/>
+              <w:bottom w:val="single" w:sz="4" w:space="0" w:color="auto"/>
+              <w:right w:val="single" w:sz="4" w:space="0" w:color="auto"/>
+            </w:tcBorders>
+            <w:shd w:val="clear" w:color="auto" w:fill="auto"/>
+            <w:vAlign w:val="center"/>
+          </w:tcPr>
+          <w:p>
+            <w:pPr>
+              <w:jc w:val="center"/>
+              <w:rPr>
+                <w:rFonts w:asciiTheme="majorHAnsi" w:eastAsia="Times New Roman" w:hAnsiTheme="majorHAnsi" w:cstheme="majorHAnsi"/>
+                <w:color w:val="000000"/>
+                <w:sz w:val="18"/>
+                <w:szCs w:val="18"/>
+                <w:vertAlign w:val="superscript"/>
+              </w:rPr>
+            </w:pPr>
+            <w:r>
+              <w:rPr>
+                <w:rFonts w:asciiTheme="majorHAnsi" w:eastAsia="Times New Roman" w:hAnsiTheme="majorHAnsi" w:cstheme="majorHAnsi"/>
+                <w:color w:val="000000"/>
+                <w:sz w:val="18"/>
+                <w:szCs w:val="18"/>
+              </w:rPr>
+              <w:t>0</w:t>
+            </w:r>
+            <w:r>
+              <w:rPr>
+                <w:rFonts w:asciiTheme="majorHAnsi" w:eastAsia="Times New Roman" w:hAnsiTheme="majorHAnsi" w:cstheme="majorHAnsi"/>
+                <w:color w:val="000000"/>
+                <w:sz w:val="18"/>
+                <w:szCs w:val="18"/>
+                <w:vertAlign w:val="superscript"/>
+              </w:rPr>
+              <w:t>7</w:t>
+            </w:r>
+          </w:p>
+        </w:tc>
+        <w:tc>
+          <w:tcPr>
+            <w:tcW w:w="411" w:type="pct"/>
+            <w:tcBorders>
+              <w:top w:val="single" w:sz="4" w:space="0" w:color="auto"/>
+              <w:left w:val="nil"/>
+              <w:bottom w:val="single" w:sz="4" w:space="0" w:color="auto"/>
+              <w:right w:val="single" w:sz="4" w:space="0" w:color="auto"/>
+            </w:tcBorders>
+            <w:shd w:val="clear" w:color="auto" w:fill="auto"/>
+            <w:vAlign w:val="center"/>
+          </w:tcPr>
+          <w:p>
+            <w:pPr>
+              <w:jc w:val="center"/>
+              <w:rPr>
+                <w:rFonts w:asciiTheme="majorHAnsi" w:eastAsia="Times New Roman" w:hAnsiTheme="majorHAnsi" w:cstheme="majorHAnsi"/>
+                <w:color w:val="000000"/>
+                <w:sz w:val="18"/>
+                <w:szCs w:val="18"/>
+              </w:rPr>
+            </w:pPr>
+            <w:r>
+              <w:rPr>
+                <w:rFonts w:asciiTheme="majorHAnsi" w:eastAsia="Times New Roman" w:hAnsiTheme="majorHAnsi" w:cstheme="majorHAnsi"/>
+                <w:color w:val="000000"/>
+                <w:sz w:val="18"/>
+                <w:szCs w:val="18"/>
+              </w:rPr>
+              <w:t>0</w:t>
+            </w:r>
+          </w:p>
+        </w:tc>
+      </w:tr>
+      <w:tr>
+        <w:trPr>
           <w:trHeight w:val="369"/>
         </w:trPr>
         <w:tc>
@@ -5279,27 +5536,7 @@
                 <w:sz w:val="18"/>
                 <w:szCs w:val="18"/>
               </w:rPr>
-              <w:t># of adolescents and youth (14+) supported by competency and market-based skills training programme (</w:t>
-            </w:r>
-            <w:proofErr w:type="spellStart"/>
-            <w:r>
-              <w:rPr>
-                <w:rFonts w:asciiTheme="majorHAnsi" w:eastAsia="Times New Roman" w:hAnsiTheme="majorHAnsi" w:cstheme="majorHAnsi"/>
-                <w:color w:val="000000"/>
-                <w:sz w:val="18"/>
-                <w:szCs w:val="18"/>
-              </w:rPr>
-              <w:t>RACEii</w:t>
-            </w:r>
-            <w:proofErr w:type="spellEnd"/>
-            <w:r>
-              <w:rPr>
-                <w:rFonts w:asciiTheme="majorHAnsi" w:eastAsia="Times New Roman" w:hAnsiTheme="majorHAnsi" w:cstheme="majorHAnsi"/>
-                <w:color w:val="000000"/>
-                <w:sz w:val="18"/>
-                <w:szCs w:val="18"/>
-              </w:rPr>
-              <w:t>) (LC2/LC3)</w:t>
+              <w:t># of adolescents and youth (14+) supported by competency and market-based skills training programme (RACEii) (LC2/LC3)</w:t>
             </w:r>
           </w:p>
         </w:tc>
@@ -6105,6 +6342,7 @@
                 <w:sz w:val="18"/>
                 <w:szCs w:val="18"/>
               </w:rPr>
+              <w:lastRenderedPageBreak/>
               <w:t># of affected girls and boys that benefited from humanitarian winter kits (it will be only reported in one shot in December)</w:t>
             </w:r>
           </w:p>
@@ -6342,7 +6580,6 @@
                 <w:sz w:val="18"/>
                 <w:szCs w:val="18"/>
               </w:rPr>
-              <w:lastRenderedPageBreak/>
               <w:t># of vulnerable non-Lebanese girls and boys that benefited from child-focused social assistance</w:t>
             </w:r>
           </w:p>
@@ -6915,7 +7152,6 @@
                 <w:szCs w:val="18"/>
               </w:rPr>
             </w:pPr>
-            <w:bookmarkStart w:id="0" w:name="_GoBack" w:colFirst="5" w:colLast="5"/>
             <w:r>
               <w:rPr>
                 <w:rFonts w:asciiTheme="majorHAnsi" w:eastAsia="Times New Roman" w:hAnsiTheme="majorHAnsi" w:cstheme="majorHAnsi"/>
@@ -8406,7 +8642,6 @@
           </w:p>
         </w:tc>
       </w:tr>
-      <w:bookmarkEnd w:id="0"/>
       <w:tr>
         <w:trPr>
           <w:trHeight w:val="179"/>
@@ -8516,28 +8751,19 @@
             <w:pPr>
               <w:rPr>
                 <w:rFonts w:asciiTheme="majorHAnsi" w:eastAsia="Times New Roman" w:hAnsiTheme="majorHAnsi" w:cstheme="majorHAnsi"/>
-                <w:bCs/>
-                <w:sz w:val="18"/>
-                <w:szCs w:val="18"/>
-              </w:rPr>
-            </w:pPr>
-            <w:r>
-              <w:rPr>
-                <w:rFonts w:asciiTheme="majorHAnsi" w:eastAsia="Times New Roman" w:hAnsiTheme="majorHAnsi" w:cstheme="majorHAnsi"/>
                 <w:b/>
                 <w:sz w:val="18"/>
                 <w:szCs w:val="18"/>
               </w:rPr>
-              <w:t>Education</w:t>
-            </w:r>
-            <w:r>
-              <w:rPr>
-                <w:rFonts w:asciiTheme="majorHAnsi" w:eastAsia="Times New Roman" w:hAnsiTheme="majorHAnsi" w:cstheme="majorHAnsi"/>
-                <w:bCs/>
-                <w:sz w:val="18"/>
-                <w:szCs w:val="18"/>
-              </w:rPr>
-              <w:t>: 1)</w:t>
+            </w:pPr>
+            <w:r>
+              <w:rPr>
+                <w:rFonts w:asciiTheme="majorHAnsi" w:eastAsia="Times New Roman" w:hAnsiTheme="majorHAnsi" w:cstheme="majorHAnsi"/>
+                <w:b/>
+                <w:sz w:val="18"/>
+                <w:szCs w:val="18"/>
+              </w:rPr>
+              <w:t>Education: 1)</w:t>
             </w:r>
           </w:p>
         </w:tc>
@@ -8607,34 +8833,7 @@
                 <w:sz w:val="18"/>
                 <w:szCs w:val="18"/>
               </w:rPr>
-              <w:t>Education</w:t>
-            </w:r>
-            <w:r>
-              <w:rPr>
-                <w:rFonts w:asciiTheme="majorHAnsi" w:eastAsia="Times New Roman" w:hAnsiTheme="majorHAnsi" w:cstheme="majorHAnsi"/>
-                <w:bCs/>
-                <w:sz w:val="18"/>
-                <w:szCs w:val="18"/>
-              </w:rPr>
-              <w:t xml:space="preserve">: </w:t>
-            </w:r>
-            <w:r>
-              <w:rPr>
-                <w:rFonts w:asciiTheme="majorHAnsi" w:eastAsia="Times New Roman" w:hAnsiTheme="majorHAnsi" w:cstheme="majorHAnsi"/>
-                <w:bCs/>
-                <w:sz w:val="18"/>
-                <w:szCs w:val="18"/>
-              </w:rPr>
-              <w:t>2</w:t>
-            </w:r>
-            <w:r>
-              <w:rPr>
-                <w:rFonts w:asciiTheme="majorHAnsi" w:eastAsia="Times New Roman" w:hAnsiTheme="majorHAnsi" w:cstheme="majorHAnsi"/>
-                <w:bCs/>
-                <w:sz w:val="18"/>
-                <w:szCs w:val="18"/>
-              </w:rPr>
-              <w:t>)</w:t>
+              <w:t>Education: 2)</w:t>
             </w:r>
           </w:p>
         </w:tc>
@@ -8704,34 +8903,7 @@
                 <w:sz w:val="18"/>
                 <w:szCs w:val="18"/>
               </w:rPr>
-              <w:t>Education</w:t>
-            </w:r>
-            <w:r>
-              <w:rPr>
-                <w:rFonts w:asciiTheme="majorHAnsi" w:eastAsia="Times New Roman" w:hAnsiTheme="majorHAnsi" w:cstheme="majorHAnsi"/>
-                <w:bCs/>
-                <w:sz w:val="18"/>
-                <w:szCs w:val="18"/>
-              </w:rPr>
-              <w:t xml:space="preserve">: </w:t>
-            </w:r>
-            <w:r>
-              <w:rPr>
-                <w:rFonts w:asciiTheme="majorHAnsi" w:eastAsia="Times New Roman" w:hAnsiTheme="majorHAnsi" w:cstheme="majorHAnsi"/>
-                <w:bCs/>
-                <w:sz w:val="18"/>
-                <w:szCs w:val="18"/>
-              </w:rPr>
-              <w:t>3</w:t>
-            </w:r>
-            <w:r>
-              <w:rPr>
-                <w:rFonts w:asciiTheme="majorHAnsi" w:eastAsia="Times New Roman" w:hAnsiTheme="majorHAnsi" w:cstheme="majorHAnsi"/>
-                <w:bCs/>
-                <w:sz w:val="18"/>
-                <w:szCs w:val="18"/>
-              </w:rPr>
-              <w:t>)</w:t>
+              <w:t>Education: 3)</w:t>
             </w:r>
           </w:p>
         </w:tc>
@@ -8801,34 +8973,7 @@
                 <w:sz w:val="18"/>
                 <w:szCs w:val="18"/>
               </w:rPr>
-              <w:t>Education</w:t>
-            </w:r>
-            <w:r>
-              <w:rPr>
-                <w:rFonts w:asciiTheme="majorHAnsi" w:eastAsia="Times New Roman" w:hAnsiTheme="majorHAnsi" w:cstheme="majorHAnsi"/>
-                <w:bCs/>
-                <w:sz w:val="18"/>
-                <w:szCs w:val="18"/>
-              </w:rPr>
-              <w:t xml:space="preserve">: </w:t>
-            </w:r>
-            <w:r>
-              <w:rPr>
-                <w:rFonts w:asciiTheme="majorHAnsi" w:eastAsia="Times New Roman" w:hAnsiTheme="majorHAnsi" w:cstheme="majorHAnsi"/>
-                <w:bCs/>
-                <w:sz w:val="18"/>
-                <w:szCs w:val="18"/>
-              </w:rPr>
-              <w:t>4</w:t>
-            </w:r>
-            <w:r>
-              <w:rPr>
-                <w:rFonts w:asciiTheme="majorHAnsi" w:eastAsia="Times New Roman" w:hAnsiTheme="majorHAnsi" w:cstheme="majorHAnsi"/>
-                <w:bCs/>
-                <w:sz w:val="18"/>
-                <w:szCs w:val="18"/>
-              </w:rPr>
-              <w:t>)</w:t>
+              <w:t>Education: 4)</w:t>
             </w:r>
           </w:p>
         </w:tc>
@@ -8898,34 +9043,7 @@
                 <w:sz w:val="18"/>
                 <w:szCs w:val="18"/>
               </w:rPr>
-              <w:t>Education</w:t>
-            </w:r>
-            <w:r>
-              <w:rPr>
-                <w:rFonts w:asciiTheme="majorHAnsi" w:eastAsia="Times New Roman" w:hAnsiTheme="majorHAnsi" w:cstheme="majorHAnsi"/>
-                <w:bCs/>
-                <w:sz w:val="18"/>
-                <w:szCs w:val="18"/>
-              </w:rPr>
-              <w:t xml:space="preserve">: </w:t>
-            </w:r>
-            <w:r>
-              <w:rPr>
-                <w:rFonts w:asciiTheme="majorHAnsi" w:eastAsia="Times New Roman" w:hAnsiTheme="majorHAnsi" w:cstheme="majorHAnsi"/>
-                <w:bCs/>
-                <w:sz w:val="18"/>
-                <w:szCs w:val="18"/>
-              </w:rPr>
-              <w:t>5</w:t>
-            </w:r>
-            <w:r>
-              <w:rPr>
-                <w:rFonts w:asciiTheme="majorHAnsi" w:eastAsia="Times New Roman" w:hAnsiTheme="majorHAnsi" w:cstheme="majorHAnsi"/>
-                <w:bCs/>
-                <w:sz w:val="18"/>
-                <w:szCs w:val="18"/>
-              </w:rPr>
-              <w:t>)</w:t>
+              <w:t>Education: 5)</w:t>
             </w:r>
           </w:p>
         </w:tc>
@@ -8983,6 +9101,234 @@
             <w:pPr>
               <w:rPr>
                 <w:rFonts w:asciiTheme="majorHAnsi" w:eastAsia="Times New Roman" w:hAnsiTheme="majorHAnsi" w:cstheme="majorHAnsi"/>
+                <w:b/>
+                <w:sz w:val="18"/>
+                <w:szCs w:val="18"/>
+              </w:rPr>
+            </w:pPr>
+            <w:r>
+              <w:rPr>
+                <w:rFonts w:asciiTheme="majorHAnsi" w:eastAsia="Times New Roman" w:hAnsiTheme="majorHAnsi" w:cstheme="majorHAnsi"/>
+                <w:b/>
+                <w:sz w:val="18"/>
+                <w:szCs w:val="18"/>
+              </w:rPr>
+              <w:t>Education</w:t>
+            </w:r>
+            <w:r>
+              <w:rPr>
+                <w:rFonts w:asciiTheme="majorHAnsi" w:eastAsia="Times New Roman" w:hAnsiTheme="majorHAnsi" w:cstheme="majorHAnsi"/>
+                <w:b/>
+                <w:sz w:val="18"/>
+                <w:szCs w:val="18"/>
+              </w:rPr>
+              <w:t>: 6)</w:t>
+            </w:r>
+          </w:p>
+        </w:tc>
+        <w:tc>
+          <w:tcPr>
+            <w:tcW w:w="3739" w:type="pct"/>
+            <w:gridSpan w:val="8"/>
+            <w:tcBorders>
+              <w:top w:val="single" w:sz="4" w:space="0" w:color="auto"/>
+              <w:left w:val="single" w:sz="4" w:space="0" w:color="auto"/>
+              <w:bottom w:val="single" w:sz="4" w:space="0" w:color="auto"/>
+              <w:right w:val="single" w:sz="4" w:space="0" w:color="auto"/>
+            </w:tcBorders>
+            <w:shd w:val="clear" w:color="auto" w:fill="auto"/>
+            <w:vAlign w:val="center"/>
+          </w:tcPr>
+          <w:p>
+            <w:pPr>
+              <w:rPr>
+                <w:rFonts w:asciiTheme="majorHAnsi" w:eastAsia="Times New Roman" w:hAnsiTheme="majorHAnsi" w:cstheme="majorHAnsi"/>
+                <w:bCs/>
+                <w:sz w:val="18"/>
+                <w:szCs w:val="18"/>
+              </w:rPr>
+            </w:pPr>
+            <w:r>
+              <w:rPr>
+                <w:rFonts w:asciiTheme="majorHAnsi" w:eastAsia="Times New Roman" w:hAnsiTheme="majorHAnsi" w:cstheme="majorHAnsi"/>
+                <w:bCs/>
+                <w:sz w:val="18"/>
+                <w:szCs w:val="18"/>
+              </w:rPr>
+              <w:t>0</w:t>
+            </w:r>
+          </w:p>
+        </w:tc>
+      </w:tr>
+      <w:tr>
+        <w:trPr>
+          <w:trHeight w:val="261"/>
+        </w:trPr>
+        <w:tc>
+          <w:tcPr>
+            <w:tcW w:w="1261" w:type="pct"/>
+            <w:tcBorders>
+              <w:top w:val="single" w:sz="4" w:space="0" w:color="auto"/>
+              <w:left w:val="single" w:sz="4" w:space="0" w:color="auto"/>
+              <w:bottom w:val="single" w:sz="4" w:space="0" w:color="auto"/>
+              <w:right w:val="single" w:sz="4" w:space="0" w:color="auto"/>
+            </w:tcBorders>
+            <w:shd w:val="clear" w:color="auto" w:fill="auto"/>
+            <w:vAlign w:val="center"/>
+          </w:tcPr>
+          <w:p>
+            <w:pPr>
+              <w:rPr>
+                <w:rFonts w:asciiTheme="majorHAnsi" w:eastAsia="Times New Roman" w:hAnsiTheme="majorHAnsi" w:cstheme="majorHAnsi"/>
+                <w:b/>
+                <w:sz w:val="18"/>
+                <w:szCs w:val="18"/>
+              </w:rPr>
+            </w:pPr>
+            <w:r>
+              <w:rPr>
+                <w:rFonts w:asciiTheme="majorHAnsi" w:eastAsia="Times New Roman" w:hAnsiTheme="majorHAnsi" w:cstheme="majorHAnsi"/>
+                <w:b/>
+                <w:sz w:val="18"/>
+                <w:szCs w:val="18"/>
+              </w:rPr>
+              <w:t>Education</w:t>
+            </w:r>
+            <w:r>
+              <w:rPr>
+                <w:rFonts w:asciiTheme="majorHAnsi" w:eastAsia="Times New Roman" w:hAnsiTheme="majorHAnsi" w:cstheme="majorHAnsi"/>
+                <w:b/>
+                <w:sz w:val="18"/>
+                <w:szCs w:val="18"/>
+              </w:rPr>
+              <w:t>: 7)</w:t>
+            </w:r>
+          </w:p>
+        </w:tc>
+        <w:tc>
+          <w:tcPr>
+            <w:tcW w:w="3739" w:type="pct"/>
+            <w:gridSpan w:val="8"/>
+            <w:tcBorders>
+              <w:top w:val="single" w:sz="4" w:space="0" w:color="auto"/>
+              <w:left w:val="single" w:sz="4" w:space="0" w:color="auto"/>
+              <w:bottom w:val="single" w:sz="4" w:space="0" w:color="auto"/>
+              <w:right w:val="single" w:sz="4" w:space="0" w:color="auto"/>
+            </w:tcBorders>
+            <w:shd w:val="clear" w:color="auto" w:fill="auto"/>
+            <w:vAlign w:val="center"/>
+          </w:tcPr>
+          <w:p>
+            <w:pPr>
+              <w:rPr>
+                <w:rFonts w:asciiTheme="majorHAnsi" w:eastAsia="Times New Roman" w:hAnsiTheme="majorHAnsi" w:cstheme="majorHAnsi"/>
+                <w:bCs/>
+                <w:sz w:val="18"/>
+                <w:szCs w:val="18"/>
+              </w:rPr>
+            </w:pPr>
+            <w:r>
+              <w:rPr>
+                <w:rFonts w:asciiTheme="majorHAnsi" w:eastAsia="Times New Roman" w:hAnsiTheme="majorHAnsi" w:cstheme="majorHAnsi"/>
+                <w:bCs/>
+                <w:sz w:val="18"/>
+                <w:szCs w:val="18"/>
+              </w:rPr>
+              <w:t>0</w:t>
+            </w:r>
+          </w:p>
+        </w:tc>
+      </w:tr>
+      <w:tr>
+        <w:trPr>
+          <w:trHeight w:val="261"/>
+        </w:trPr>
+        <w:tc>
+          <w:tcPr>
+            <w:tcW w:w="1261" w:type="pct"/>
+            <w:tcBorders>
+              <w:top w:val="single" w:sz="4" w:space="0" w:color="auto"/>
+              <w:left w:val="single" w:sz="4" w:space="0" w:color="auto"/>
+              <w:bottom w:val="single" w:sz="4" w:space="0" w:color="auto"/>
+              <w:right w:val="single" w:sz="4" w:space="0" w:color="auto"/>
+            </w:tcBorders>
+            <w:shd w:val="clear" w:color="auto" w:fill="auto"/>
+            <w:vAlign w:val="center"/>
+          </w:tcPr>
+          <w:p>
+            <w:pPr>
+              <w:rPr>
+                <w:rFonts w:asciiTheme="majorHAnsi" w:eastAsia="Times New Roman" w:hAnsiTheme="majorHAnsi" w:cstheme="majorHAnsi"/>
+                <w:b/>
+                <w:sz w:val="18"/>
+                <w:szCs w:val="18"/>
+              </w:rPr>
+            </w:pPr>
+            <w:r>
+              <w:rPr>
+                <w:rFonts w:asciiTheme="majorHAnsi" w:eastAsia="Times New Roman" w:hAnsiTheme="majorHAnsi" w:cstheme="majorHAnsi"/>
+                <w:b/>
+                <w:sz w:val="18"/>
+                <w:szCs w:val="18"/>
+              </w:rPr>
+              <w:t>Education: 8)</w:t>
+            </w:r>
+          </w:p>
+        </w:tc>
+        <w:tc>
+          <w:tcPr>
+            <w:tcW w:w="3739" w:type="pct"/>
+            <w:gridSpan w:val="8"/>
+            <w:tcBorders>
+              <w:top w:val="single" w:sz="4" w:space="0" w:color="auto"/>
+              <w:left w:val="single" w:sz="4" w:space="0" w:color="auto"/>
+              <w:bottom w:val="single" w:sz="4" w:space="0" w:color="auto"/>
+              <w:right w:val="single" w:sz="4" w:space="0" w:color="auto"/>
+            </w:tcBorders>
+            <w:shd w:val="clear" w:color="auto" w:fill="auto"/>
+            <w:vAlign w:val="center"/>
+          </w:tcPr>
+          <w:p>
+            <w:pPr>
+              <w:rPr>
+                <w:rFonts w:asciiTheme="majorHAnsi" w:eastAsia="Times New Roman" w:hAnsiTheme="majorHAnsi" w:cstheme="majorHAnsi"/>
+                <w:bCs/>
+                <w:sz w:val="18"/>
+                <w:szCs w:val="18"/>
+              </w:rPr>
+            </w:pPr>
+            <w:r>
+              <w:rPr>
+                <w:rFonts w:asciiTheme="majorHAnsi" w:eastAsia="Times New Roman" w:hAnsiTheme="majorHAnsi" w:cstheme="majorHAnsi"/>
+                <w:bCs/>
+                <w:sz w:val="18"/>
+                <w:szCs w:val="18"/>
+              </w:rPr>
+              <w:t>0</w:t>
+            </w:r>
+          </w:p>
+        </w:tc>
+      </w:tr>
+      <w:tr>
+        <w:trPr>
+          <w:trHeight w:val="261"/>
+        </w:trPr>
+        <w:tc>
+          <w:tcPr>
+            <w:tcW w:w="1261" w:type="pct"/>
+            <w:tcBorders>
+              <w:top w:val="single" w:sz="4" w:space="0" w:color="auto"/>
+              <w:left w:val="single" w:sz="4" w:space="0" w:color="auto"/>
+              <w:bottom w:val="single" w:sz="4" w:space="0" w:color="auto"/>
+              <w:right w:val="single" w:sz="4" w:space="0" w:color="auto"/>
+            </w:tcBorders>
+            <w:shd w:val="clear" w:color="auto" w:fill="auto"/>
+            <w:vAlign w:val="center"/>
+          </w:tcPr>
+          <w:p>
+            <w:pPr>
+              <w:rPr>
+                <w:rFonts w:asciiTheme="majorHAnsi" w:eastAsia="Times New Roman" w:hAnsiTheme="majorHAnsi" w:cstheme="majorHAnsi"/>
                 <w:bCs/>
                 <w:sz w:val="18"/>
                 <w:szCs w:val="18"/>
@@ -9739,6 +10085,88 @@
       </w:tr>
       <w:tr>
         <w:trPr>
+          <w:trHeight w:val="264"/>
+        </w:trPr>
+        <w:tc>
+          <w:tcPr>
+            <w:tcW w:w="1261" w:type="pct"/>
+            <w:tcBorders>
+              <w:top w:val="single" w:sz="4" w:space="0" w:color="auto"/>
+              <w:left w:val="single" w:sz="4" w:space="0" w:color="auto"/>
+              <w:bottom w:val="single" w:sz="4" w:space="0" w:color="auto"/>
+              <w:right w:val="single" w:sz="4" w:space="0" w:color="auto"/>
+            </w:tcBorders>
+            <w:shd w:val="clear" w:color="auto" w:fill="auto"/>
+            <w:vAlign w:val="center"/>
+          </w:tcPr>
+          <w:p>
+            <w:pPr>
+              <w:rPr>
+                <w:rFonts w:asciiTheme="majorHAnsi" w:eastAsia="Times New Roman" w:hAnsiTheme="majorHAnsi" w:cstheme="majorHAnsi"/>
+                <w:b/>
+                <w:bCs/>
+                <w:sz w:val="18"/>
+                <w:szCs w:val="18"/>
+              </w:rPr>
+            </w:pPr>
+            <w:r>
+              <w:rPr>
+                <w:rFonts w:asciiTheme="majorHAnsi" w:eastAsia="Times New Roman" w:hAnsiTheme="majorHAnsi" w:cstheme="majorHAnsi"/>
+                <w:b/>
+                <w:bCs/>
+                <w:sz w:val="18"/>
+                <w:szCs w:val="18"/>
+              </w:rPr>
+              <w:t xml:space="preserve">Health &amp; Nutrition: </w:t>
+            </w:r>
+            <w:r>
+              <w:rPr>
+                <w:rFonts w:asciiTheme="majorHAnsi" w:eastAsia="Times New Roman" w:hAnsiTheme="majorHAnsi" w:cstheme="majorHAnsi"/>
+                <w:b/>
+                <w:bCs/>
+                <w:sz w:val="18"/>
+                <w:szCs w:val="18"/>
+              </w:rPr>
+              <w:t>3)</w:t>
+            </w:r>
+          </w:p>
+        </w:tc>
+        <w:tc>
+          <w:tcPr>
+            <w:tcW w:w="3739" w:type="pct"/>
+            <w:gridSpan w:val="8"/>
+            <w:tcBorders>
+              <w:top w:val="single" w:sz="4" w:space="0" w:color="auto"/>
+              <w:left w:val="single" w:sz="4" w:space="0" w:color="auto"/>
+              <w:bottom w:val="single" w:sz="4" w:space="0" w:color="auto"/>
+              <w:right w:val="single" w:sz="4" w:space="0" w:color="auto"/>
+            </w:tcBorders>
+            <w:shd w:val="clear" w:color="auto" w:fill="auto"/>
+            <w:vAlign w:val="center"/>
+          </w:tcPr>
+          <w:p>
+            <w:pPr>
+              <w:rPr>
+                <w:rFonts w:asciiTheme="majorHAnsi" w:eastAsia="Times New Roman" w:hAnsiTheme="majorHAnsi" w:cstheme="majorHAnsi"/>
+                <w:bCs/>
+                <w:sz w:val="18"/>
+                <w:szCs w:val="18"/>
+              </w:rPr>
+            </w:pPr>
+            <w:r>
+              <w:rPr>
+                <w:rFonts w:asciiTheme="majorHAnsi" w:eastAsia="Times New Roman" w:hAnsiTheme="majorHAnsi" w:cstheme="majorHAnsi"/>
+                <w:bCs/>
+                <w:sz w:val="18"/>
+                <w:szCs w:val="18"/>
+              </w:rPr>
+              <w:t>0</w:t>
+            </w:r>
+          </w:p>
+        </w:tc>
+      </w:tr>
+      <w:tr>
+        <w:trPr>
           <w:trHeight w:val="255"/>
         </w:trPr>
         <w:tc>
@@ -10164,16 +10592,17 @@
                 <w:sz w:val="18"/>
                 <w:szCs w:val="18"/>
               </w:rPr>
-              <w:t xml:space="preserve">Communication for development: </w:t>
-            </w:r>
-            <w:r>
-              <w:rPr>
-                <w:rFonts w:asciiTheme="majorHAnsi" w:eastAsia="Times New Roman" w:hAnsiTheme="majorHAnsi" w:cstheme="majorHAnsi"/>
+              <w:t xml:space="preserve">Social Policy, Basic Needs: </w:t>
+            </w:r>
+            <w:r>
+              <w:rPr>
+                <w:rFonts w:asciiTheme="majorHAnsi" w:eastAsia="Times New Roman" w:hAnsiTheme="majorHAnsi" w:cstheme="majorHAnsi"/>
+                <w:b/>
                 <w:bCs/>
                 <w:sz w:val="18"/>
                 <w:szCs w:val="18"/>
               </w:rPr>
-              <w:t>1)</w:t>
+              <w:t>2)</w:t>
             </w:r>
           </w:p>
         </w:tc>
@@ -10206,6 +10635,8 @@
               </w:rPr>
               <w:t>0</w:t>
             </w:r>
+            <w:bookmarkStart w:id="0" w:name="_GoBack"/>
+            <w:bookmarkEnd w:id="0"/>
           </w:p>
         </w:tc>
       </w:tr>
@@ -10229,28 +10660,30 @@
             <w:pPr>
               <w:rPr>
                 <w:rFonts w:asciiTheme="majorHAnsi" w:eastAsia="Times New Roman" w:hAnsiTheme="majorHAnsi" w:cstheme="majorHAnsi"/>
-                <w:bCs/>
-                <w:sz w:val="18"/>
-                <w:szCs w:val="18"/>
-              </w:rPr>
-            </w:pPr>
-            <w:r>
-              <w:rPr>
-                <w:rFonts w:asciiTheme="majorHAnsi" w:eastAsia="Times New Roman" w:hAnsiTheme="majorHAnsi" w:cstheme="majorHAnsi"/>
                 <w:b/>
                 <w:bCs/>
                 <w:sz w:val="18"/>
                 <w:szCs w:val="18"/>
               </w:rPr>
-              <w:t>Palestinian Programme:</w:t>
-            </w:r>
-            <w:r>
-              <w:rPr>
-                <w:rFonts w:asciiTheme="majorHAnsi" w:eastAsia="Times New Roman" w:hAnsiTheme="majorHAnsi" w:cstheme="majorHAnsi"/>
-                <w:sz w:val="18"/>
-                <w:szCs w:val="18"/>
-              </w:rPr>
-              <w:t xml:space="preserve"> 1)</w:t>
+            </w:pPr>
+            <w:r>
+              <w:rPr>
+                <w:rFonts w:asciiTheme="majorHAnsi" w:eastAsia="Times New Roman" w:hAnsiTheme="majorHAnsi" w:cstheme="majorHAnsi"/>
+                <w:b/>
+                <w:bCs/>
+                <w:sz w:val="18"/>
+                <w:szCs w:val="18"/>
+              </w:rPr>
+              <w:t xml:space="preserve">Communication for development: </w:t>
+            </w:r>
+            <w:r>
+              <w:rPr>
+                <w:rFonts w:asciiTheme="majorHAnsi" w:eastAsia="Times New Roman" w:hAnsiTheme="majorHAnsi" w:cstheme="majorHAnsi"/>
+                <w:bCs/>
+                <w:sz w:val="18"/>
+                <w:szCs w:val="18"/>
+              </w:rPr>
+              <w:t>1)</w:t>
             </w:r>
           </w:p>
         </w:tc>
@@ -10306,20 +10739,19 @@
             <w:pPr>
               <w:rPr>
                 <w:rFonts w:asciiTheme="majorHAnsi" w:eastAsia="Times New Roman" w:hAnsiTheme="majorHAnsi" w:cstheme="majorHAnsi"/>
+                <w:bCs/>
+                <w:sz w:val="18"/>
+                <w:szCs w:val="18"/>
+              </w:rPr>
+            </w:pPr>
+            <w:r>
+              <w:rPr>
+                <w:rFonts w:asciiTheme="majorHAnsi" w:eastAsia="Times New Roman" w:hAnsiTheme="majorHAnsi" w:cstheme="majorHAnsi"/>
                 <w:b/>
                 <w:bCs/>
                 <w:sz w:val="18"/>
                 <w:szCs w:val="18"/>
               </w:rPr>
-            </w:pPr>
-            <w:r>
-              <w:rPr>
-                <w:rFonts w:asciiTheme="majorHAnsi" w:eastAsia="Times New Roman" w:hAnsiTheme="majorHAnsi" w:cstheme="majorHAnsi"/>
-                <w:b/>
-                <w:bCs/>
-                <w:sz w:val="18"/>
-                <w:szCs w:val="18"/>
-              </w:rPr>
               <w:t>Palestinian Programme:</w:t>
             </w:r>
             <w:r>
@@ -10328,7 +10760,7 @@
                 <w:sz w:val="18"/>
                 <w:szCs w:val="18"/>
               </w:rPr>
-              <w:t xml:space="preserve"> 2)</w:t>
+              <w:t xml:space="preserve"> 1)</w:t>
             </w:r>
           </w:p>
         </w:tc>
@@ -10406,6 +10838,84 @@
                 <w:sz w:val="18"/>
                 <w:szCs w:val="18"/>
               </w:rPr>
+              <w:t xml:space="preserve"> 2)</w:t>
+            </w:r>
+          </w:p>
+        </w:tc>
+        <w:tc>
+          <w:tcPr>
+            <w:tcW w:w="3739" w:type="pct"/>
+            <w:gridSpan w:val="8"/>
+            <w:tcBorders>
+              <w:top w:val="single" w:sz="4" w:space="0" w:color="auto"/>
+              <w:left w:val="single" w:sz="4" w:space="0" w:color="auto"/>
+              <w:bottom w:val="single" w:sz="4" w:space="0" w:color="auto"/>
+              <w:right w:val="single" w:sz="4" w:space="0" w:color="auto"/>
+            </w:tcBorders>
+            <w:shd w:val="clear" w:color="auto" w:fill="auto"/>
+            <w:vAlign w:val="center"/>
+          </w:tcPr>
+          <w:p>
+            <w:pPr>
+              <w:rPr>
+                <w:rFonts w:asciiTheme="majorHAnsi" w:eastAsia="Times New Roman" w:hAnsiTheme="majorHAnsi" w:cstheme="majorHAnsi"/>
+                <w:sz w:val="18"/>
+                <w:szCs w:val="18"/>
+              </w:rPr>
+            </w:pPr>
+            <w:r>
+              <w:rPr>
+                <w:rFonts w:asciiTheme="majorHAnsi" w:eastAsia="Times New Roman" w:hAnsiTheme="majorHAnsi" w:cstheme="majorHAnsi"/>
+                <w:sz w:val="18"/>
+                <w:szCs w:val="18"/>
+              </w:rPr>
+              <w:t>0</w:t>
+            </w:r>
+          </w:p>
+        </w:tc>
+      </w:tr>
+      <w:tr>
+        <w:trPr>
+          <w:trHeight w:val="110"/>
+        </w:trPr>
+        <w:tc>
+          <w:tcPr>
+            <w:tcW w:w="1261" w:type="pct"/>
+            <w:tcBorders>
+              <w:top w:val="single" w:sz="4" w:space="0" w:color="auto"/>
+              <w:left w:val="single" w:sz="4" w:space="0" w:color="auto"/>
+              <w:bottom w:val="single" w:sz="4" w:space="0" w:color="auto"/>
+              <w:right w:val="single" w:sz="4" w:space="0" w:color="auto"/>
+            </w:tcBorders>
+            <w:shd w:val="clear" w:color="auto" w:fill="auto"/>
+            <w:vAlign w:val="center"/>
+          </w:tcPr>
+          <w:p>
+            <w:pPr>
+              <w:rPr>
+                <w:rFonts w:asciiTheme="majorHAnsi" w:eastAsia="Times New Roman" w:hAnsiTheme="majorHAnsi" w:cstheme="majorHAnsi"/>
+                <w:b/>
+                <w:bCs/>
+                <w:sz w:val="18"/>
+                <w:szCs w:val="18"/>
+              </w:rPr>
+            </w:pPr>
+            <w:r>
+              <w:rPr>
+                <w:rFonts w:asciiTheme="majorHAnsi" w:eastAsia="Times New Roman" w:hAnsiTheme="majorHAnsi" w:cstheme="majorHAnsi"/>
+                <w:b/>
+                <w:bCs/>
+                <w:sz w:val="18"/>
+                <w:szCs w:val="18"/>
+              </w:rPr>
+              <w:t>Palestinian Programme:</w:t>
+            </w:r>
+            <w:r>
+              <w:rPr>
+                <w:rFonts w:asciiTheme="majorHAnsi" w:eastAsia="Times New Roman" w:hAnsiTheme="majorHAnsi" w:cstheme="majorHAnsi"/>
+                <w:sz w:val="18"/>
+                <w:szCs w:val="18"/>
+              </w:rPr>
               <w:t xml:space="preserve"> 3)</w:t>
             </w:r>
           </w:p>
@@ -10665,100 +11175,6 @@
                 <w:szCs w:val="18"/>
               </w:rPr>
               <w:t>6</w:t>
-            </w:r>
-            <w:r>
-              <w:rPr>
-                <w:rFonts w:asciiTheme="majorHAnsi" w:eastAsia="Times New Roman" w:hAnsiTheme="majorHAnsi" w:cstheme="majorHAnsi"/>
-                <w:sz w:val="18"/>
-                <w:szCs w:val="18"/>
-              </w:rPr>
-              <w:t>)</w:t>
-            </w:r>
-          </w:p>
-        </w:tc>
-        <w:tc>
-          <w:tcPr>
-            <w:tcW w:w="3739" w:type="pct"/>
-            <w:gridSpan w:val="8"/>
-            <w:tcBorders>
-              <w:top w:val="single" w:sz="4" w:space="0" w:color="auto"/>
-              <w:left w:val="single" w:sz="4" w:space="0" w:color="auto"/>
-              <w:bottom w:val="single" w:sz="4" w:space="0" w:color="auto"/>
-              <w:right w:val="single" w:sz="4" w:space="0" w:color="auto"/>
-            </w:tcBorders>
-            <w:shd w:val="clear" w:color="auto" w:fill="auto"/>
-            <w:vAlign w:val="center"/>
-          </w:tcPr>
-          <w:p>
-            <w:pPr>
-              <w:rPr>
-                <w:rFonts w:asciiTheme="majorHAnsi" w:eastAsia="Times New Roman" w:hAnsiTheme="majorHAnsi" w:cstheme="majorHAnsi"/>
-                <w:sz w:val="18"/>
-                <w:szCs w:val="18"/>
-              </w:rPr>
-            </w:pPr>
-            <w:r>
-              <w:rPr>
-                <w:rFonts w:asciiTheme="majorHAnsi" w:eastAsia="Times New Roman" w:hAnsiTheme="majorHAnsi" w:cstheme="majorHAnsi"/>
-                <w:sz w:val="18"/>
-                <w:szCs w:val="18"/>
-              </w:rPr>
-              <w:t>0</w:t>
-            </w:r>
-          </w:p>
-        </w:tc>
-      </w:tr>
-      <w:tr>
-        <w:trPr>
-          <w:trHeight w:val="300"/>
-        </w:trPr>
-        <w:tc>
-          <w:tcPr>
-            <w:tcW w:w="1261" w:type="pct"/>
-            <w:tcBorders>
-              <w:top w:val="single" w:sz="4" w:space="0" w:color="auto"/>
-              <w:left w:val="single" w:sz="4" w:space="0" w:color="auto"/>
-              <w:bottom w:val="single" w:sz="4" w:space="0" w:color="auto"/>
-              <w:right w:val="single" w:sz="4" w:space="0" w:color="auto"/>
-            </w:tcBorders>
-            <w:shd w:val="clear" w:color="auto" w:fill="auto"/>
-            <w:vAlign w:val="center"/>
-          </w:tcPr>
-          <w:p>
-            <w:pPr>
-              <w:rPr>
-                <w:rFonts w:asciiTheme="majorHAnsi" w:eastAsia="Times New Roman" w:hAnsiTheme="majorHAnsi" w:cstheme="majorHAnsi"/>
-                <w:b/>
-                <w:bCs/>
-                <w:sz w:val="18"/>
-                <w:szCs w:val="18"/>
-              </w:rPr>
-            </w:pPr>
-            <w:r>
-              <w:rPr>
-                <w:rFonts w:asciiTheme="majorHAnsi" w:eastAsia="Times New Roman" w:hAnsiTheme="majorHAnsi" w:cstheme="majorHAnsi"/>
-                <w:b/>
-                <w:bCs/>
-                <w:sz w:val="18"/>
-                <w:szCs w:val="18"/>
-              </w:rPr>
-              <w:t>Palestinian Programme:</w:t>
-            </w:r>
-            <w:r>
-              <w:rPr>
-                <w:rFonts w:asciiTheme="majorHAnsi" w:eastAsia="Times New Roman" w:hAnsiTheme="majorHAnsi" w:cstheme="majorHAnsi"/>
-                <w:sz w:val="18"/>
-                <w:szCs w:val="18"/>
-              </w:rPr>
-              <w:t xml:space="preserve"> </w:t>
-            </w:r>
-            <w:r>
-              <w:rPr>
-                <w:rFonts w:asciiTheme="majorHAnsi" w:eastAsia="Times New Roman" w:hAnsiTheme="majorHAnsi" w:cstheme="majorHAnsi"/>
-                <w:sz w:val="18"/>
-                <w:szCs w:val="18"/>
-              </w:rPr>
-              <w:t>7</w:t>
             </w:r>
             <w:r>
               <w:rPr>
@@ -16551,7 +16967,7 @@
 </file>
 
 <file path=customXml/itemProps1.xml><?xml version="1.0" encoding="utf-8"?>
-<ds:datastoreItem xmlns:ds="http://schemas.openxmlformats.org/officeDocument/2006/customXml" ds:itemID="{3E53B7E0-4256-46F1-B387-3413878A3194}">
+<ds:datastoreItem xmlns:ds="http://schemas.openxmlformats.org/officeDocument/2006/customXml" ds:itemID="{569F9203-5102-4661-8E78-391993AD3979}">
   <ds:schemaRefs>
     <ds:schemaRef ds:uri="http://schemas.openxmlformats.org/officeDocument/2006/bibliography"/>
   </ds:schemaRefs>

</xml_diff>

<commit_message>
fix month name in template and table of hpm
</commit_message>
<xml_diff>
--- a/internos/activityinfo/AIReports/HPM Table Template 2020.docx
+++ b/internos/activityinfo/AIReports/HPM Table Template 2020.docx
@@ -27,44 +27,10 @@
           <w:szCs w:val="26"/>
           <w:lang w:eastAsia="x-none"/>
         </w:rPr>
-        <w:t xml:space="preserve">HPM Table – Data as of </w:t>
+        <w:t xml:space="preserve">   </w:t>
       </w:r>
-      <w:r>
-        <w:rPr>
-          <w:rFonts w:asciiTheme="majorHAnsi" w:eastAsia="Times New Roman" w:hAnsiTheme="majorHAnsi" w:cs="Times New Roman"/>
-          <w:b/>
-          <w:iCs/>
-          <w:color w:val="009BFD"/>
-          <w:sz w:val="26"/>
-          <w:szCs w:val="26"/>
-          <w:lang w:eastAsia="x-none"/>
-        </w:rPr>
-        <w:t>January</w:t>
-      </w:r>
-      <w:r>
-        <w:rPr>
-          <w:rFonts w:asciiTheme="majorHAnsi" w:eastAsia="Times New Roman" w:hAnsiTheme="majorHAnsi" w:cs="Times New Roman"/>
-          <w:b/>
-          <w:iCs/>
-          <w:color w:val="009BFD"/>
-          <w:sz w:val="26"/>
-          <w:szCs w:val="26"/>
-          <w:lang w:eastAsia="x-none"/>
-        </w:rPr>
-        <w:t xml:space="preserve"> </w:t>
-      </w:r>
-      <w:r>
-        <w:rPr>
-          <w:rFonts w:asciiTheme="majorHAnsi" w:eastAsia="Times New Roman" w:hAnsiTheme="majorHAnsi" w:cs="Times New Roman"/>
-          <w:b/>
-          <w:iCs/>
-          <w:color w:val="009BFD"/>
-          <w:sz w:val="26"/>
-          <w:szCs w:val="26"/>
-          <w:lang w:eastAsia="x-none"/>
-        </w:rPr>
-        <w:t>2020</w:t>
-      </w:r>
+      <w:bookmarkStart w:id="0" w:name="_GoBack"/>
+      <w:bookmarkEnd w:id="0"/>
     </w:p>
     <w:tbl>
       <w:tblPr>
@@ -122,9 +88,26 @@
                 <w:sz w:val="20"/>
                 <w:szCs w:val="20"/>
               </w:rPr>
-              <w:t>SUMMARY OF PROGRAMME RESULTS</w:t>
-            </w:r>
-            <w:r>
+              <w:t xml:space="preserve">SUMMARY </w:t>
+            </w:r>
+          </w:p>
+        </w:tc>
+        <w:tc>
+          <w:tcPr>
+            <w:tcW w:w="465" w:type="pct"/>
+            <w:tcBorders>
+              <w:top w:val="single" w:sz="4" w:space="0" w:color="auto"/>
+              <w:left w:val="nil"/>
+              <w:bottom w:val="single" w:sz="4" w:space="0" w:color="auto"/>
+              <w:right w:val="single" w:sz="4" w:space="0" w:color="auto"/>
+            </w:tcBorders>
+            <w:shd w:val="clear" w:color="auto" w:fill="00B0F0"/>
+            <w:vAlign w:val="center"/>
+            <w:hideMark/>
+          </w:tcPr>
+          <w:p>
+            <w:pPr>
+              <w:jc w:val="center"/>
               <w:rPr>
                 <w:rFonts w:asciiTheme="majorHAnsi" w:eastAsia="Times New Roman" w:hAnsiTheme="majorHAnsi" w:cstheme="majorHAnsi"/>
                 <w:b/>
@@ -133,8 +116,7 @@
                 <w:sz w:val="20"/>
                 <w:szCs w:val="20"/>
               </w:rPr>
-              <w:t xml:space="preserve"> –</w:t>
-            </w:r>
+            </w:pPr>
             <w:r>
               <w:rPr>
                 <w:rFonts w:asciiTheme="majorHAnsi" w:eastAsia="Times New Roman" w:hAnsiTheme="majorHAnsi" w:cstheme="majorHAnsi"/>
@@ -144,9 +126,26 @@
                 <w:sz w:val="20"/>
                 <w:szCs w:val="20"/>
               </w:rPr>
-              <w:t xml:space="preserve"> J</w:t>
-            </w:r>
-            <w:r>
+              <w:t>Sector Target</w:t>
+            </w:r>
+          </w:p>
+        </w:tc>
+        <w:tc>
+          <w:tcPr>
+            <w:tcW w:w="661" w:type="pct"/>
+            <w:tcBorders>
+              <w:top w:val="single" w:sz="4" w:space="0" w:color="auto"/>
+              <w:left w:val="nil"/>
+              <w:bottom w:val="single" w:sz="4" w:space="0" w:color="auto"/>
+              <w:right w:val="single" w:sz="4" w:space="0" w:color="auto"/>
+            </w:tcBorders>
+            <w:shd w:val="clear" w:color="auto" w:fill="00B0F0"/>
+            <w:vAlign w:val="center"/>
+            <w:hideMark/>
+          </w:tcPr>
+          <w:p>
+            <w:pPr>
+              <w:jc w:val="center"/>
               <w:rPr>
                 <w:rFonts w:asciiTheme="majorHAnsi" w:eastAsia="Times New Roman" w:hAnsiTheme="majorHAnsi" w:cstheme="majorHAnsi"/>
                 <w:b/>
@@ -155,8 +154,7 @@
                 <w:sz w:val="20"/>
                 <w:szCs w:val="20"/>
               </w:rPr>
-              <w:t>anuary</w:t>
-            </w:r>
+            </w:pPr>
             <w:r>
               <w:rPr>
                 <w:rFonts w:asciiTheme="majorHAnsi" w:eastAsia="Times New Roman" w:hAnsiTheme="majorHAnsi" w:cstheme="majorHAnsi"/>
@@ -166,9 +164,25 @@
                 <w:sz w:val="20"/>
                 <w:szCs w:val="20"/>
               </w:rPr>
-              <w:t xml:space="preserve"> </w:t>
-            </w:r>
-            <w:r>
+              <w:t>Sector Result</w:t>
+            </w:r>
+          </w:p>
+        </w:tc>
+        <w:tc>
+          <w:tcPr>
+            <w:tcW w:w="417" w:type="pct"/>
+            <w:tcBorders>
+              <w:top w:val="single" w:sz="4" w:space="0" w:color="auto"/>
+              <w:left w:val="nil"/>
+              <w:bottom w:val="single" w:sz="4" w:space="0" w:color="auto"/>
+              <w:right w:val="single" w:sz="4" w:space="0" w:color="auto"/>
+            </w:tcBorders>
+            <w:shd w:val="clear" w:color="auto" w:fill="00B0F0"/>
+            <w:vAlign w:val="center"/>
+          </w:tcPr>
+          <w:p>
+            <w:pPr>
+              <w:jc w:val="center"/>
               <w:rPr>
                 <w:rFonts w:asciiTheme="majorHAnsi" w:eastAsia="Times New Roman" w:hAnsiTheme="majorHAnsi" w:cstheme="majorHAnsi"/>
                 <w:b/>
@@ -177,8 +191,7 @@
                 <w:sz w:val="20"/>
                 <w:szCs w:val="20"/>
               </w:rPr>
-              <w:t>2020</w:t>
-            </w:r>
+            </w:pPr>
             <w:r>
               <w:rPr>
                 <w:rFonts w:asciiTheme="majorHAnsi" w:eastAsia="Times New Roman" w:hAnsiTheme="majorHAnsi" w:cstheme="majorHAnsi"/>
@@ -188,16 +201,16 @@
                 <w:sz w:val="20"/>
                 <w:szCs w:val="20"/>
               </w:rPr>
-              <w:t xml:space="preserve"> SITREP – LEBANON</w:t>
-            </w:r>
-          </w:p>
-        </w:tc>
-        <w:tc>
-          <w:tcPr>
-            <w:tcW w:w="465" w:type="pct"/>
-            <w:tcBorders>
-              <w:top w:val="single" w:sz="4" w:space="0" w:color="auto"/>
-              <w:left w:val="nil"/>
+              <w:t>Change since last report</w:t>
+            </w:r>
+          </w:p>
+        </w:tc>
+        <w:tc>
+          <w:tcPr>
+            <w:tcW w:w="418" w:type="pct"/>
+            <w:tcBorders>
+              <w:top w:val="single" w:sz="4" w:space="0" w:color="auto"/>
+              <w:left w:val="single" w:sz="4" w:space="0" w:color="auto"/>
               <w:bottom w:val="single" w:sz="4" w:space="0" w:color="auto"/>
               <w:right w:val="single" w:sz="4" w:space="0" w:color="auto"/>
             </w:tcBorders>
@@ -226,26 +239,9 @@
                 <w:sz w:val="20"/>
                 <w:szCs w:val="20"/>
               </w:rPr>
-              <w:t>Sector Target</w:t>
-            </w:r>
-          </w:p>
-        </w:tc>
-        <w:tc>
-          <w:tcPr>
-            <w:tcW w:w="661" w:type="pct"/>
-            <w:tcBorders>
-              <w:top w:val="single" w:sz="4" w:space="0" w:color="auto"/>
-              <w:left w:val="nil"/>
-              <w:bottom w:val="single" w:sz="4" w:space="0" w:color="auto"/>
-              <w:right w:val="single" w:sz="4" w:space="0" w:color="auto"/>
-            </w:tcBorders>
-            <w:shd w:val="clear" w:color="auto" w:fill="00B0F0"/>
-            <w:vAlign w:val="center"/>
-            <w:hideMark/>
-          </w:tcPr>
-          <w:p>
-            <w:pPr>
-              <w:jc w:val="center"/>
+              <w:t xml:space="preserve">UNICEF Target </w:t>
+            </w:r>
+            <w:r>
               <w:rPr>
                 <w:rFonts w:asciiTheme="majorHAnsi" w:eastAsia="Times New Roman" w:hAnsiTheme="majorHAnsi" w:cstheme="majorHAnsi"/>
                 <w:b/>
@@ -254,8 +250,26 @@
                 <w:sz w:val="20"/>
                 <w:szCs w:val="20"/>
               </w:rPr>
-            </w:pPr>
-            <w:r>
+              <w:t>(20)</w:t>
+            </w:r>
+          </w:p>
+        </w:tc>
+        <w:tc>
+          <w:tcPr>
+            <w:tcW w:w="468" w:type="pct"/>
+            <w:tcBorders>
+              <w:top w:val="single" w:sz="4" w:space="0" w:color="auto"/>
+              <w:left w:val="nil"/>
+              <w:bottom w:val="single" w:sz="4" w:space="0" w:color="auto"/>
+              <w:right w:val="single" w:sz="4" w:space="0" w:color="auto"/>
+            </w:tcBorders>
+            <w:shd w:val="clear" w:color="auto" w:fill="00B0F0"/>
+            <w:vAlign w:val="center"/>
+            <w:hideMark/>
+          </w:tcPr>
+          <w:p>
+            <w:pPr>
+              <w:jc w:val="center"/>
               <w:rPr>
                 <w:rFonts w:asciiTheme="majorHAnsi" w:eastAsia="Times New Roman" w:hAnsiTheme="majorHAnsi" w:cstheme="majorHAnsi"/>
                 <w:b/>
@@ -264,25 +278,8 @@
                 <w:sz w:val="20"/>
                 <w:szCs w:val="20"/>
               </w:rPr>
-              <w:t>Sector Result</w:t>
-            </w:r>
-          </w:p>
-        </w:tc>
-        <w:tc>
-          <w:tcPr>
-            <w:tcW w:w="417" w:type="pct"/>
-            <w:tcBorders>
-              <w:top w:val="single" w:sz="4" w:space="0" w:color="auto"/>
-              <w:left w:val="nil"/>
-              <w:bottom w:val="single" w:sz="4" w:space="0" w:color="auto"/>
-              <w:right w:val="single" w:sz="4" w:space="0" w:color="auto"/>
-            </w:tcBorders>
-            <w:shd w:val="clear" w:color="auto" w:fill="00B0F0"/>
-            <w:vAlign w:val="center"/>
-          </w:tcPr>
-          <w:p>
-            <w:pPr>
-              <w:jc w:val="center"/>
+            </w:pPr>
+            <w:r>
               <w:rPr>
                 <w:rFonts w:asciiTheme="majorHAnsi" w:eastAsia="Times New Roman" w:hAnsiTheme="majorHAnsi" w:cstheme="majorHAnsi"/>
                 <w:b/>
@@ -291,8 +288,26 @@
                 <w:sz w:val="20"/>
                 <w:szCs w:val="20"/>
               </w:rPr>
-            </w:pPr>
-            <w:r>
+              <w:t>UNICEF Result</w:t>
+            </w:r>
+          </w:p>
+        </w:tc>
+        <w:tc>
+          <w:tcPr>
+            <w:tcW w:w="411" w:type="pct"/>
+            <w:tcBorders>
+              <w:top w:val="single" w:sz="4" w:space="0" w:color="auto"/>
+              <w:left w:val="nil"/>
+              <w:bottom w:val="single" w:sz="4" w:space="0" w:color="auto"/>
+              <w:right w:val="single" w:sz="4" w:space="0" w:color="auto"/>
+            </w:tcBorders>
+            <w:shd w:val="clear" w:color="auto" w:fill="00B0F0"/>
+            <w:vAlign w:val="center"/>
+            <w:hideMark/>
+          </w:tcPr>
+          <w:p>
+            <w:pPr>
+              <w:jc w:val="center"/>
               <w:rPr>
                 <w:rFonts w:asciiTheme="majorHAnsi" w:eastAsia="Times New Roman" w:hAnsiTheme="majorHAnsi" w:cstheme="majorHAnsi"/>
                 <w:b/>
@@ -301,26 +316,8 @@
                 <w:sz w:val="20"/>
                 <w:szCs w:val="20"/>
               </w:rPr>
-              <w:t>Change since last report</w:t>
-            </w:r>
-          </w:p>
-        </w:tc>
-        <w:tc>
-          <w:tcPr>
-            <w:tcW w:w="418" w:type="pct"/>
-            <w:tcBorders>
-              <w:top w:val="single" w:sz="4" w:space="0" w:color="auto"/>
-              <w:left w:val="single" w:sz="4" w:space="0" w:color="auto"/>
-              <w:bottom w:val="single" w:sz="4" w:space="0" w:color="auto"/>
-              <w:right w:val="single" w:sz="4" w:space="0" w:color="auto"/>
-            </w:tcBorders>
-            <w:shd w:val="clear" w:color="auto" w:fill="00B0F0"/>
-            <w:vAlign w:val="center"/>
-            <w:hideMark/>
-          </w:tcPr>
-          <w:p>
-            <w:pPr>
-              <w:jc w:val="center"/>
+            </w:pPr>
+            <w:r>
               <w:rPr>
                 <w:rFonts w:asciiTheme="majorHAnsi" w:eastAsia="Times New Roman" w:hAnsiTheme="majorHAnsi" w:cstheme="majorHAnsi"/>
                 <w:b/>
@@ -329,103 +326,6 @@
                 <w:sz w:val="20"/>
                 <w:szCs w:val="20"/>
               </w:rPr>
-            </w:pPr>
-            <w:r>
-              <w:rPr>
-                <w:rFonts w:asciiTheme="majorHAnsi" w:eastAsia="Times New Roman" w:hAnsiTheme="majorHAnsi" w:cstheme="majorHAnsi"/>
-                <w:b/>
-                <w:bCs/>
-                <w:color w:val="FFFFFF"/>
-                <w:sz w:val="20"/>
-                <w:szCs w:val="20"/>
-              </w:rPr>
-              <w:t xml:space="preserve">UNICEF Target </w:t>
-            </w:r>
-            <w:r>
-              <w:rPr>
-                <w:rFonts w:asciiTheme="majorHAnsi" w:eastAsia="Times New Roman" w:hAnsiTheme="majorHAnsi" w:cstheme="majorHAnsi"/>
-                <w:b/>
-                <w:bCs/>
-                <w:color w:val="FFFFFF"/>
-                <w:sz w:val="20"/>
-                <w:szCs w:val="20"/>
-              </w:rPr>
-              <w:t>(2019)</w:t>
-            </w:r>
-          </w:p>
-        </w:tc>
-        <w:tc>
-          <w:tcPr>
-            <w:tcW w:w="468" w:type="pct"/>
-            <w:tcBorders>
-              <w:top w:val="single" w:sz="4" w:space="0" w:color="auto"/>
-              <w:left w:val="nil"/>
-              <w:bottom w:val="single" w:sz="4" w:space="0" w:color="auto"/>
-              <w:right w:val="single" w:sz="4" w:space="0" w:color="auto"/>
-            </w:tcBorders>
-            <w:shd w:val="clear" w:color="auto" w:fill="00B0F0"/>
-            <w:vAlign w:val="center"/>
-            <w:hideMark/>
-          </w:tcPr>
-          <w:p>
-            <w:pPr>
-              <w:jc w:val="center"/>
-              <w:rPr>
-                <w:rFonts w:asciiTheme="majorHAnsi" w:eastAsia="Times New Roman" w:hAnsiTheme="majorHAnsi" w:cstheme="majorHAnsi"/>
-                <w:b/>
-                <w:bCs/>
-                <w:color w:val="FFFFFF"/>
-                <w:sz w:val="20"/>
-                <w:szCs w:val="20"/>
-              </w:rPr>
-            </w:pPr>
-            <w:r>
-              <w:rPr>
-                <w:rFonts w:asciiTheme="majorHAnsi" w:eastAsia="Times New Roman" w:hAnsiTheme="majorHAnsi" w:cstheme="majorHAnsi"/>
-                <w:b/>
-                <w:bCs/>
-                <w:color w:val="FFFFFF"/>
-                <w:sz w:val="20"/>
-                <w:szCs w:val="20"/>
-              </w:rPr>
-              <w:t>UNICEF Result</w:t>
-            </w:r>
-          </w:p>
-        </w:tc>
-        <w:tc>
-          <w:tcPr>
-            <w:tcW w:w="411" w:type="pct"/>
-            <w:tcBorders>
-              <w:top w:val="single" w:sz="4" w:space="0" w:color="auto"/>
-              <w:left w:val="nil"/>
-              <w:bottom w:val="single" w:sz="4" w:space="0" w:color="auto"/>
-              <w:right w:val="single" w:sz="4" w:space="0" w:color="auto"/>
-            </w:tcBorders>
-            <w:shd w:val="clear" w:color="auto" w:fill="00B0F0"/>
-            <w:vAlign w:val="center"/>
-            <w:hideMark/>
-          </w:tcPr>
-          <w:p>
-            <w:pPr>
-              <w:jc w:val="center"/>
-              <w:rPr>
-                <w:rFonts w:asciiTheme="majorHAnsi" w:eastAsia="Times New Roman" w:hAnsiTheme="majorHAnsi" w:cstheme="majorHAnsi"/>
-                <w:b/>
-                <w:bCs/>
-                <w:color w:val="FFFFFF"/>
-                <w:sz w:val="20"/>
-                <w:szCs w:val="20"/>
-              </w:rPr>
-            </w:pPr>
-            <w:r>
-              <w:rPr>
-                <w:rFonts w:asciiTheme="majorHAnsi" w:eastAsia="Times New Roman" w:hAnsiTheme="majorHAnsi" w:cstheme="majorHAnsi"/>
-                <w:b/>
-                <w:bCs/>
-                <w:color w:val="FFFFFF"/>
-                <w:sz w:val="20"/>
-                <w:szCs w:val="20"/>
-              </w:rPr>
               <w:t>Change since last report</w:t>
             </w:r>
           </w:p>
@@ -10635,8 +10535,6 @@
               </w:rPr>
               <w:t>0</w:t>
             </w:r>
-            <w:bookmarkStart w:id="0" w:name="_GoBack"/>
-            <w:bookmarkEnd w:id="0"/>
           </w:p>
         </w:tc>
       </w:tr>
@@ -16967,7 +16865,7 @@
 </file>
 
 <file path=customXml/itemProps1.xml><?xml version="1.0" encoding="utf-8"?>
-<ds:datastoreItem xmlns:ds="http://schemas.openxmlformats.org/officeDocument/2006/customXml" ds:itemID="{569F9203-5102-4661-8E78-391993AD3979}">
+<ds:datastoreItem xmlns:ds="http://schemas.openxmlformats.org/officeDocument/2006/customXml" ds:itemID="{146B4FF4-51FC-4778-990A-75685C3B3E89}">
   <ds:schemaRefs>
     <ds:schemaRef ds:uri="http://schemas.openxmlformats.org/officeDocument/2006/bibliography"/>
   </ds:schemaRefs>

</xml_diff>

<commit_message>
add multiple comments for hpm and add additional cumulative for ppl exception
</commit_message>
<xml_diff>
--- a/internos/activityinfo/AIReports/HPM Table Template 2020.docx
+++ b/internos/activityinfo/AIReports/HPM Table Template 2020.docx
@@ -29,8 +29,6 @@
         </w:rPr>
         <w:t xml:space="preserve">   </w:t>
       </w:r>
-      <w:bookmarkStart w:id="0" w:name="_GoBack"/>
-      <w:bookmarkEnd w:id="0"/>
     </w:p>
     <w:tbl>
       <w:tblPr>
@@ -1238,7 +1236,7 @@
                 <w:sz w:val="18"/>
                 <w:szCs w:val="18"/>
               </w:rPr>
-              <w:t>ALP</w:t>
+              <w:t>BLN</w:t>
             </w:r>
           </w:p>
         </w:tc>
@@ -1506,7 +1504,7 @@
                 <w:sz w:val="18"/>
                 <w:szCs w:val="18"/>
               </w:rPr>
-              <w:t>CB-ECE</w:t>
+              <w:t>ABLN</w:t>
             </w:r>
           </w:p>
         </w:tc>
@@ -1763,7 +1761,7 @@
                 <w:sz w:val="18"/>
                 <w:szCs w:val="18"/>
               </w:rPr>
-              <w:t>BLN</w:t>
+              <w:t>CBE-CE</w:t>
             </w:r>
           </w:p>
         </w:tc>
@@ -2020,8 +2018,19 @@
                 <w:sz w:val="18"/>
                 <w:szCs w:val="18"/>
               </w:rPr>
-              <w:t>ABLN</w:t>
-            </w:r>
+              <w:t>A</w:t>
+            </w:r>
+            <w:r>
+              <w:rPr>
+                <w:rFonts w:asciiTheme="majorHAnsi" w:eastAsia="Times New Roman" w:hAnsiTheme="majorHAnsi" w:cstheme="majorHAnsi"/>
+                <w:color w:val="000000"/>
+                <w:sz w:val="18"/>
+                <w:szCs w:val="18"/>
+              </w:rPr>
+              <w:t>LP</w:t>
+            </w:r>
+            <w:bookmarkStart w:id="0" w:name="_GoBack"/>
+            <w:bookmarkEnd w:id="0"/>
           </w:p>
         </w:tc>
         <w:tc>
@@ -16865,7 +16874,7 @@
 </file>
 
 <file path=customXml/itemProps1.xml><?xml version="1.0" encoding="utf-8"?>
-<ds:datastoreItem xmlns:ds="http://schemas.openxmlformats.org/officeDocument/2006/customXml" ds:itemID="{146B4FF4-51FC-4778-990A-75685C3B3E89}">
+<ds:datastoreItem xmlns:ds="http://schemas.openxmlformats.org/officeDocument/2006/customXml" ds:itemID="{DCD3F840-F392-4655-9771-311D2038D3BF}">
   <ds:schemaRefs>
     <ds:schemaRef ds:uri="http://schemas.openxmlformats.org/officeDocument/2006/bibliography"/>
   </ds:schemaRefs>

</xml_diff>